<commit_message>
minor tweaks, making sure pushed
</commit_message>
<xml_diff>
--- a/README.docx
+++ b/README.docx
@@ -18,7 +18,43 @@
           <w:sz w:val="22"/>
           <w:szCs w:val="22"/>
         </w:rPr>
-        <w:t xml:space="preserve">Begin the program by compiling the runner class. The GUI window will then open. Program welcomes you and creates your contact list with X number of people. X is randomly generated from 40 to 60 each time the program is ran. These people are taken from a CSV file that has 198 total contacts. You have the option of clicking on a start button to start the first call. </w:t>
+        <w:t xml:space="preserve">Begin the program by compiling the runner class. </w:t>
+      </w:r>
+      <w:r>
+        <w:rPr>
+          <w:rFonts w:ascii="Calibri" w:hAnsi="Calibri" w:cs="Calibri"/>
+          <w:sz w:val="22"/>
+          <w:szCs w:val="22"/>
+        </w:rPr>
+        <w:t xml:space="preserve">Please make sure to have your volume on. </w:t>
+      </w:r>
+      <w:proofErr w:type="spellStart"/>
+      <w:r>
+        <w:rPr>
+          <w:rFonts w:ascii="Calibri" w:hAnsi="Calibri" w:cs="Calibri"/>
+          <w:sz w:val="22"/>
+          <w:szCs w:val="22"/>
+        </w:rPr>
+        <w:t>The</w:t>
+      </w:r>
+      <w:proofErr w:type="spellEnd"/>
+      <w:r>
+        <w:rPr>
+          <w:rFonts w:ascii="Calibri" w:hAnsi="Calibri" w:cs="Calibri"/>
+          <w:sz w:val="22"/>
+          <w:szCs w:val="22"/>
+        </w:rPr>
+        <w:t xml:space="preserve"> </w:t>
+      </w:r>
+      <w:bookmarkStart w:id="0" w:name="_GoBack"/>
+      <w:bookmarkEnd w:id="0"/>
+      <w:r>
+        <w:rPr>
+          <w:rFonts w:ascii="Calibri" w:hAnsi="Calibri" w:cs="Calibri"/>
+          <w:sz w:val="22"/>
+          <w:szCs w:val="22"/>
+        </w:rPr>
+        <w:t xml:space="preserve">GUI window will then open. Program welcomes you and creates your contact list with X number of people. X is randomly generated from 40 to 60 each time the program is ran. These people are taken from a CSV file that has 198 total contacts. You have the option of clicking on a start button to start the first call. </w:t>
       </w:r>
     </w:p>
     <w:p>
@@ -123,17 +159,7 @@
           <w:sz w:val="22"/>
           <w:szCs w:val="22"/>
         </w:rPr>
-        <w:t>After clicking on the start button, ringtone music will start playing. A random calle</w:t>
-      </w:r>
-      <w:bookmarkStart w:id="0" w:name="_GoBack"/>
-      <w:bookmarkEnd w:id="0"/>
-      <w:r>
-        <w:rPr>
-          <w:rFonts w:ascii="Calibri" w:hAnsi="Calibri" w:cs="Calibri"/>
-          <w:sz w:val="22"/>
-          <w:szCs w:val="22"/>
-        </w:rPr>
-        <w:t xml:space="preserve">r is taken from the csv file. The contact info of the random caller is then compared against your contact list to determine whether or not the caller is spam or not. The program then states if the caller is spam or not. You are given the option to press accept or decline. </w:t>
+        <w:t xml:space="preserve">After clicking on the start button, ringtone music will start playing. A random caller is taken from the csv file. The contact info of the random caller is then compared against your contact list to determine whether or not the caller is spam or not. The program then states if the caller is spam or not. You are given the option to press accept or decline. </w:t>
       </w:r>
     </w:p>
     <w:p>

</xml_diff>